<commit_message>
docs(added documents and templates): minor fix in word document
</commit_message>
<xml_diff>
--- a/docs/ADD 3.0/Software Architecture Documentation ADD 3.0 (Russian Guy)a.docx
+++ b/docs/ADD 3.0/Software Architecture Documentation ADD 3.0 (Russian Guy)a.docx
@@ -269,11 +269,23 @@
         <w:pStyle w:val="Date"/>
       </w:pPr>
       <w:r>
-        <w:t>2023-01-16</w:t>
+        <w:t>2023-01-1</w:t>
+      </w:r>
+      <w:r>
+        <w:t>7</w:t>
       </w:r>
     </w:p>
     <w:sdt>
       <w:sdtPr>
+        <w:rPr>
+          <w:rFonts w:asciiTheme="minorHAnsi" w:eastAsiaTheme="minorEastAsia" w:hAnsiTheme="minorHAnsi" w:cstheme="minorBidi"/>
+          <w:b w:val="0"/>
+          <w:bCs w:val="0"/>
+          <w:smallCaps w:val="0"/>
+          <w:color w:val="auto"/>
+          <w:sz w:val="22"/>
+          <w:szCs w:val="22"/>
+        </w:rPr>
         <w:id w:val="2005241651"/>
         <w:docPartObj>
           <w:docPartGallery w:val="Table of Contents"/>
@@ -282,12 +294,7 @@
       </w:sdtPr>
       <w:sdtEndPr>
         <w:rPr>
-          <w:rFonts w:asciiTheme="minorHAnsi" w:eastAsiaTheme="minorEastAsia" w:hAnsiTheme="minorHAnsi" w:cstheme="minorBidi"/>
-          <w:smallCaps w:val="0"/>
           <w:noProof/>
-          <w:color w:val="auto"/>
-          <w:sz w:val="22"/>
-          <w:szCs w:val="22"/>
         </w:rPr>
       </w:sdtEndPr>
       <w:sdtContent>
@@ -5316,12 +5323,12 @@
         <w:pStyle w:val="Heading2"/>
         <w:shd w:val="clear" w:color="auto" w:fill="F2F2F2" w:themeFill="background1" w:themeFillShade="F2"/>
       </w:pPr>
-      <w:bookmarkStart w:id="2" w:name="Xb8b95d4b88fe185e018349e569b4efa2e7ef3dd"/>
-      <w:bookmarkStart w:id="3" w:name="_Toc124797079"/>
+      <w:bookmarkStart w:id="2" w:name="_Toc124797079"/>
+      <w:bookmarkStart w:id="3" w:name="Xb8b95d4b88fe185e018349e569b4efa2e7ef3dd"/>
       <w:r>
         <w:t>Purpose</w:t>
       </w:r>
-      <w:bookmarkEnd w:id="3"/>
+      <w:bookmarkEnd w:id="2"/>
     </w:p>
     <w:p>
       <w:pPr>
@@ -5368,13 +5375,13 @@
         <w:pStyle w:val="Heading2"/>
         <w:shd w:val="clear" w:color="auto" w:fill="F2F2F2" w:themeFill="background1" w:themeFillShade="F2"/>
       </w:pPr>
-      <w:bookmarkStart w:id="4" w:name="Xc8210088bf4711be4456d26326179eb58b8f5b4"/>
-      <w:bookmarkStart w:id="5" w:name="_Toc124797080"/>
-      <w:bookmarkEnd w:id="2"/>
+      <w:bookmarkStart w:id="4" w:name="_Toc124797080"/>
+      <w:bookmarkStart w:id="5" w:name="Xc8210088bf4711be4456d26326179eb58b8f5b4"/>
+      <w:bookmarkEnd w:id="3"/>
       <w:r>
         <w:t>Scope</w:t>
       </w:r>
-      <w:bookmarkEnd w:id="5"/>
+      <w:bookmarkEnd w:id="4"/>
     </w:p>
     <w:p>
       <w:pPr>
@@ -5441,13 +5448,13 @@
         <w:pStyle w:val="Heading2"/>
         <w:shd w:val="clear" w:color="auto" w:fill="F2F2F2" w:themeFill="background1" w:themeFillShade="F2"/>
       </w:pPr>
-      <w:bookmarkStart w:id="6" w:name="X9610c49599afac592f178518b17421a7928f707"/>
-      <w:bookmarkStart w:id="7" w:name="_Toc124797081"/>
-      <w:bookmarkEnd w:id="4"/>
+      <w:bookmarkStart w:id="6" w:name="_Toc124797081"/>
+      <w:bookmarkStart w:id="7" w:name="X9610c49599afac592f178518b17421a7928f707"/>
+      <w:bookmarkEnd w:id="5"/>
       <w:r>
         <w:t>Definitions</w:t>
       </w:r>
-      <w:bookmarkEnd w:id="7"/>
+      <w:bookmarkEnd w:id="6"/>
     </w:p>
     <w:p>
       <w:pPr>
@@ -5698,13 +5705,13 @@
         <w:pStyle w:val="Heading2"/>
         <w:shd w:val="clear" w:color="auto" w:fill="F2F2F2" w:themeFill="background1" w:themeFillShade="F2"/>
       </w:pPr>
-      <w:bookmarkStart w:id="8" w:name="X7dc5ec89ace04afa0dfcc5c2c63a457bc733b57"/>
-      <w:bookmarkStart w:id="9" w:name="_Toc124797082"/>
-      <w:bookmarkEnd w:id="6"/>
+      <w:bookmarkStart w:id="8" w:name="_Toc124797082"/>
+      <w:bookmarkStart w:id="9" w:name="X7dc5ec89ace04afa0dfcc5c2c63a457bc733b57"/>
+      <w:bookmarkEnd w:id="7"/>
       <w:r>
         <w:t>References</w:t>
       </w:r>
-      <w:bookmarkEnd w:id="9"/>
+      <w:bookmarkEnd w:id="8"/>
     </w:p>
     <w:p>
       <w:pPr>
@@ -6131,13 +6138,13 @@
         <w:pStyle w:val="Heading2"/>
         <w:shd w:val="clear" w:color="auto" w:fill="F2F2F2" w:themeFill="background1" w:themeFillShade="F2"/>
       </w:pPr>
-      <w:bookmarkStart w:id="10" w:name="X8299baee6a2a90653b5840269a093b71bf73591"/>
-      <w:bookmarkStart w:id="11" w:name="_Toc124797083"/>
-      <w:bookmarkEnd w:id="8"/>
+      <w:bookmarkStart w:id="10" w:name="_Toc124797083"/>
+      <w:bookmarkStart w:id="11" w:name="X8299baee6a2a90653b5840269a093b71bf73591"/>
+      <w:bookmarkEnd w:id="9"/>
       <w:r>
         <w:t>Relationship to other SADs</w:t>
       </w:r>
-      <w:bookmarkEnd w:id="11"/>
+      <w:bookmarkEnd w:id="10"/>
     </w:p>
     <w:p>
       <w:pPr>
@@ -6538,13 +6545,13 @@
         <w:pStyle w:val="Heading2"/>
         <w:shd w:val="clear" w:color="auto" w:fill="F2F2F2" w:themeFill="background1" w:themeFillShade="F2"/>
       </w:pPr>
-      <w:bookmarkStart w:id="12" w:name="X0ca0fe844b5c3fea0caea07ae4d723646182360"/>
-      <w:bookmarkStart w:id="13" w:name="_Toc124797084"/>
-      <w:bookmarkEnd w:id="10"/>
+      <w:bookmarkStart w:id="12" w:name="_Toc124797084"/>
+      <w:bookmarkStart w:id="13" w:name="X0ca0fe844b5c3fea0caea07ae4d723646182360"/>
+      <w:bookmarkEnd w:id="11"/>
       <w:r>
         <w:t>Documentation Roadmap</w:t>
       </w:r>
-      <w:bookmarkEnd w:id="13"/>
+      <w:bookmarkEnd w:id="12"/>
     </w:p>
     <w:p>
       <w:pPr>
@@ -6736,26 +6743,26 @@
         <w:pStyle w:val="Heading1"/>
         <w:shd w:val="clear" w:color="auto" w:fill="B3DDF2" w:themeFill="background2" w:themeFillShade="E6"/>
       </w:pPr>
-      <w:bookmarkStart w:id="14" w:name="X590319318c0daa85d6e8be8f34d173962d8fc98"/>
-      <w:bookmarkStart w:id="15" w:name="_Toc124797085"/>
+      <w:bookmarkStart w:id="14" w:name="_Toc124797085"/>
+      <w:bookmarkStart w:id="15" w:name="X590319318c0daa85d6e8be8f34d173962d8fc98"/>
       <w:bookmarkEnd w:id="0"/>
-      <w:bookmarkEnd w:id="12"/>
+      <w:bookmarkEnd w:id="13"/>
       <w:r>
         <w:t>Architecture Drivers</w:t>
       </w:r>
-      <w:bookmarkEnd w:id="15"/>
+      <w:bookmarkEnd w:id="14"/>
     </w:p>
     <w:p>
       <w:pPr>
         <w:pStyle w:val="Heading2"/>
         <w:shd w:val="clear" w:color="auto" w:fill="F2F2F2" w:themeFill="background1" w:themeFillShade="F2"/>
       </w:pPr>
-      <w:bookmarkStart w:id="16" w:name="X793324084dc4b72caf9b2edd026f3c8b7112d88"/>
-      <w:bookmarkStart w:id="17" w:name="_Toc124797086"/>
+      <w:bookmarkStart w:id="16" w:name="_Toc124797086"/>
+      <w:bookmarkStart w:id="17" w:name="X793324084dc4b72caf9b2edd026f3c8b7112d88"/>
       <w:r>
         <w:t>System Overviews</w:t>
       </w:r>
-      <w:bookmarkEnd w:id="17"/>
+      <w:bookmarkEnd w:id="16"/>
     </w:p>
     <w:p>
       <w:pPr>
@@ -6770,13 +6777,13 @@
         <w:pStyle w:val="Heading2"/>
         <w:shd w:val="clear" w:color="auto" w:fill="F2F2F2" w:themeFill="background1" w:themeFillShade="F2"/>
       </w:pPr>
-      <w:bookmarkStart w:id="18" w:name="X80e5e93a582bd633dba37d5aa601791925e5277"/>
-      <w:bookmarkStart w:id="19" w:name="_Toc124797087"/>
-      <w:bookmarkEnd w:id="16"/>
+      <w:bookmarkStart w:id="18" w:name="_Toc124797087"/>
+      <w:bookmarkStart w:id="19" w:name="X80e5e93a582bd633dba37d5aa601791925e5277"/>
+      <w:bookmarkEnd w:id="17"/>
       <w:r>
         <w:t>Business Case</w:t>
       </w:r>
-      <w:bookmarkEnd w:id="19"/>
+      <w:bookmarkEnd w:id="18"/>
     </w:p>
     <w:p>
       <w:pPr>
@@ -6894,12 +6901,12 @@
         <w:pStyle w:val="Heading3"/>
         <w:shd w:val="clear" w:color="auto" w:fill="D9D9D9" w:themeFill="background1" w:themeFillShade="D9"/>
       </w:pPr>
-      <w:bookmarkStart w:id="20" w:name="X50d6e6cdc9fd58beb8eeff0fdc12468bac01e41"/>
-      <w:bookmarkStart w:id="21" w:name="_Toc124797088"/>
+      <w:bookmarkStart w:id="20" w:name="_Toc124797088"/>
+      <w:bookmarkStart w:id="21" w:name="X50d6e6cdc9fd58beb8eeff0fdc12468bac01e41"/>
       <w:r>
         <w:t>Business Goals</w:t>
       </w:r>
-      <w:bookmarkEnd w:id="21"/>
+      <w:bookmarkEnd w:id="20"/>
     </w:p>
     <w:p>
       <w:pPr>
@@ -7083,13 +7090,13 @@
         <w:pStyle w:val="Heading3"/>
         <w:shd w:val="clear" w:color="auto" w:fill="D9D9D9" w:themeFill="background1" w:themeFillShade="D9"/>
       </w:pPr>
-      <w:bookmarkStart w:id="22" w:name="X7d6692329b962c0e26aad7e1798917d5d1d296d"/>
-      <w:bookmarkStart w:id="23" w:name="_Toc124797089"/>
-      <w:bookmarkEnd w:id="20"/>
+      <w:bookmarkStart w:id="22" w:name="_Toc124797089"/>
+      <w:bookmarkStart w:id="23" w:name="X7d6692329b962c0e26aad7e1798917d5d1d296d"/>
+      <w:bookmarkEnd w:id="21"/>
       <w:r>
         <w:t>Major Features</w:t>
       </w:r>
-      <w:bookmarkEnd w:id="23"/>
+      <w:bookmarkEnd w:id="22"/>
     </w:p>
     <w:p>
       <w:pPr>
@@ -7296,10 +7303,10 @@
         <w:pStyle w:val="Heading2"/>
         <w:shd w:val="clear" w:color="auto" w:fill="F2F2F2" w:themeFill="background1" w:themeFillShade="F2"/>
       </w:pPr>
-      <w:bookmarkStart w:id="24" w:name="X9bc2a5dd3069897fe8d8b8948d9008c58feae99"/>
-      <w:bookmarkStart w:id="25" w:name="_Toc124797090"/>
-      <w:bookmarkEnd w:id="18"/>
-      <w:bookmarkEnd w:id="22"/>
+      <w:bookmarkStart w:id="24" w:name="_Toc124797090"/>
+      <w:bookmarkStart w:id="25" w:name="X9bc2a5dd3069897fe8d8b8948d9008c58feae99"/>
+      <w:bookmarkEnd w:id="19"/>
+      <w:bookmarkEnd w:id="23"/>
       <w:r>
         <w:t xml:space="preserve">Use Case View </w:t>
       </w:r>
@@ -7310,19 +7317,19 @@
         </w:rPr>
         <w:t>&lt;View Name&gt;</w:t>
       </w:r>
-      <w:bookmarkEnd w:id="25"/>
+      <w:bookmarkEnd w:id="24"/>
     </w:p>
     <w:p>
       <w:pPr>
         <w:pStyle w:val="Heading3"/>
         <w:shd w:val="clear" w:color="auto" w:fill="D9D9D9" w:themeFill="background1" w:themeFillShade="D9"/>
       </w:pPr>
-      <w:bookmarkStart w:id="26" w:name="X7fa4c7a7cc1356b325def9abd7cdb64af19bc27"/>
-      <w:bookmarkStart w:id="27" w:name="_Toc124797091"/>
+      <w:bookmarkStart w:id="26" w:name="_Toc124797091"/>
+      <w:bookmarkStart w:id="27" w:name="X7fa4c7a7cc1356b325def9abd7cdb64af19bc27"/>
       <w:r>
         <w:t>View Context</w:t>
       </w:r>
-      <w:bookmarkEnd w:id="27"/>
+      <w:bookmarkEnd w:id="26"/>
     </w:p>
     <w:p>
       <w:pPr>
@@ -7337,14 +7344,14 @@
         <w:pStyle w:val="Heading3"/>
         <w:shd w:val="clear" w:color="auto" w:fill="D9D9D9" w:themeFill="background1" w:themeFillShade="D9"/>
       </w:pPr>
-      <w:bookmarkStart w:id="28" w:name="X383dfe6494026e9af4b4c4302089e0c1a3cd1fb"/>
-      <w:bookmarkStart w:id="29" w:name="_Toc124797092"/>
-      <w:bookmarkEnd w:id="26"/>
+      <w:bookmarkStart w:id="28" w:name="_Toc124797092"/>
+      <w:bookmarkStart w:id="29" w:name="X383dfe6494026e9af4b4c4302089e0c1a3cd1fb"/>
+      <w:bookmarkEnd w:id="27"/>
       <w:r>
         <w:lastRenderedPageBreak/>
         <w:t>Representation</w:t>
       </w:r>
-      <w:bookmarkEnd w:id="29"/>
+      <w:bookmarkEnd w:id="28"/>
     </w:p>
     <w:p>
       <w:pPr>
@@ -7504,13 +7511,13 @@
         <w:pStyle w:val="Heading3"/>
         <w:shd w:val="clear" w:color="auto" w:fill="D9D9D9" w:themeFill="background1" w:themeFillShade="D9"/>
       </w:pPr>
-      <w:bookmarkStart w:id="30" w:name="X1eab0ff0bef474ed0b8e5979229706bb0653aa9"/>
-      <w:bookmarkStart w:id="31" w:name="_Toc124797093"/>
-      <w:bookmarkEnd w:id="28"/>
+      <w:bookmarkStart w:id="30" w:name="_Toc124797093"/>
+      <w:bookmarkStart w:id="31" w:name="X1eab0ff0bef474ed0b8e5979229706bb0653aa9"/>
+      <w:bookmarkEnd w:id="29"/>
       <w:r>
         <w:t>Element Catalog</w:t>
       </w:r>
-      <w:bookmarkEnd w:id="31"/>
+      <w:bookmarkEnd w:id="30"/>
     </w:p>
     <w:p>
       <w:pPr>
@@ -7795,13 +7802,13 @@
         <w:pStyle w:val="Heading3"/>
         <w:shd w:val="clear" w:color="auto" w:fill="D9D9D9" w:themeFill="background1" w:themeFillShade="D9"/>
       </w:pPr>
-      <w:bookmarkStart w:id="32" w:name="X3b131d4b3f485e5b2317590f1b6771c3f642d46"/>
-      <w:bookmarkStart w:id="33" w:name="_Toc124797094"/>
-      <w:bookmarkEnd w:id="30"/>
+      <w:bookmarkStart w:id="32" w:name="_Toc124797094"/>
+      <w:bookmarkStart w:id="33" w:name="X3b131d4b3f485e5b2317590f1b6771c3f642d46"/>
+      <w:bookmarkEnd w:id="31"/>
       <w:r>
         <w:t>Stakeholders and Their Concerns addressed</w:t>
       </w:r>
-      <w:bookmarkEnd w:id="33"/>
+      <w:bookmarkEnd w:id="32"/>
     </w:p>
     <w:p>
       <w:pPr>
@@ -7816,14 +7823,14 @@
         <w:pStyle w:val="Heading2"/>
         <w:shd w:val="clear" w:color="auto" w:fill="F2F2F2" w:themeFill="background1" w:themeFillShade="F2"/>
       </w:pPr>
-      <w:bookmarkStart w:id="34" w:name="X2d9a43f84f80a2366d595961b27909edd0d6ae7"/>
-      <w:bookmarkStart w:id="35" w:name="_Toc124797095"/>
-      <w:bookmarkEnd w:id="24"/>
-      <w:bookmarkEnd w:id="32"/>
+      <w:bookmarkStart w:id="34" w:name="_Toc124797095"/>
+      <w:bookmarkStart w:id="35" w:name="X2d9a43f84f80a2366d595961b27909edd0d6ae7"/>
+      <w:bookmarkEnd w:id="25"/>
+      <w:bookmarkEnd w:id="33"/>
       <w:r>
         <w:t>Architecture and Business Constraints</w:t>
       </w:r>
-      <w:bookmarkEnd w:id="35"/>
+      <w:bookmarkEnd w:id="34"/>
     </w:p>
     <w:p>
       <w:pPr>
@@ -8052,13 +8059,13 @@
         <w:pStyle w:val="Heading2"/>
         <w:shd w:val="clear" w:color="auto" w:fill="F2F2F2" w:themeFill="background1" w:themeFillShade="F2"/>
       </w:pPr>
-      <w:bookmarkStart w:id="36" w:name="Xd3842b9094f9f903eb26fe94ab1bee5d9817205"/>
-      <w:bookmarkStart w:id="37" w:name="_Toc124797096"/>
-      <w:bookmarkEnd w:id="34"/>
+      <w:bookmarkStart w:id="36" w:name="_Toc124797096"/>
+      <w:bookmarkStart w:id="37" w:name="Xd3842b9094f9f903eb26fe94ab1bee5d9817205"/>
+      <w:bookmarkEnd w:id="35"/>
       <w:r>
         <w:t>Architecture Concern</w:t>
       </w:r>
-      <w:bookmarkEnd w:id="37"/>
+      <w:bookmarkEnd w:id="36"/>
     </w:p>
     <w:p>
       <w:pPr>
@@ -8269,13 +8276,13 @@
         <w:pStyle w:val="Heading2"/>
         <w:shd w:val="clear" w:color="auto" w:fill="F2F2F2" w:themeFill="background1" w:themeFillShade="F2"/>
       </w:pPr>
-      <w:bookmarkStart w:id="38" w:name="X6f1bec4209ac52ce8dd1c8c9b9d11a72071fe7b"/>
-      <w:bookmarkStart w:id="39" w:name="_Toc124797097"/>
-      <w:bookmarkEnd w:id="36"/>
+      <w:bookmarkStart w:id="38" w:name="_Toc124797097"/>
+      <w:bookmarkStart w:id="39" w:name="X6f1bec4209ac52ce8dd1c8c9b9d11a72071fe7b"/>
+      <w:bookmarkEnd w:id="37"/>
       <w:r>
         <w:t>Service Level Agreement</w:t>
       </w:r>
-      <w:bookmarkEnd w:id="39"/>
+      <w:bookmarkEnd w:id="38"/>
     </w:p>
     <w:p>
       <w:pPr>
@@ -8290,12 +8297,12 @@
         <w:pStyle w:val="Heading3"/>
         <w:shd w:val="clear" w:color="auto" w:fill="D9D9D9" w:themeFill="background1" w:themeFillShade="D9"/>
       </w:pPr>
-      <w:bookmarkStart w:id="40" w:name="X72aad34fd67a2385a1c8c600c38cf8fecc32a20"/>
-      <w:bookmarkStart w:id="41" w:name="_Toc124797098"/>
+      <w:bookmarkStart w:id="40" w:name="_Toc124797098"/>
+      <w:bookmarkStart w:id="41" w:name="X72aad34fd67a2385a1c8c600c38cf8fecc32a20"/>
       <w:r>
         <w:t>Scope and applicability</w:t>
       </w:r>
-      <w:bookmarkEnd w:id="41"/>
+      <w:bookmarkEnd w:id="40"/>
     </w:p>
     <w:p>
       <w:pPr>
@@ -8358,13 +8365,13 @@
         <w:pStyle w:val="Heading3"/>
         <w:shd w:val="clear" w:color="auto" w:fill="D9D9D9" w:themeFill="background1" w:themeFillShade="D9"/>
       </w:pPr>
-      <w:bookmarkStart w:id="42" w:name="X75e352e500d5bafb9984ed9e26012be557867b4"/>
-      <w:bookmarkStart w:id="43" w:name="_Toc124797099"/>
-      <w:bookmarkEnd w:id="40"/>
+      <w:bookmarkStart w:id="42" w:name="_Toc124797099"/>
+      <w:bookmarkStart w:id="43" w:name="X75e352e500d5bafb9984ed9e26012be557867b4"/>
+      <w:bookmarkEnd w:id="41"/>
       <w:r>
         <w:t>Service Quality Guarantees</w:t>
       </w:r>
-      <w:bookmarkEnd w:id="43"/>
+      <w:bookmarkEnd w:id="42"/>
     </w:p>
     <w:p>
       <w:pPr>
@@ -8389,13 +8396,13 @@
         <w:pStyle w:val="Heading3"/>
         <w:shd w:val="clear" w:color="auto" w:fill="D9D9D9" w:themeFill="background1" w:themeFillShade="D9"/>
       </w:pPr>
-      <w:bookmarkStart w:id="44" w:name="X66109efafbfb8a102c68e74a7ef4b404f8f34c2"/>
-      <w:bookmarkStart w:id="45" w:name="_Toc124797100"/>
-      <w:bookmarkEnd w:id="42"/>
+      <w:bookmarkStart w:id="44" w:name="_Toc124797100"/>
+      <w:bookmarkStart w:id="45" w:name="X66109efafbfb8a102c68e74a7ef4b404f8f34c2"/>
+      <w:bookmarkEnd w:id="43"/>
       <w:r>
         <w:t>Definitions</w:t>
       </w:r>
-      <w:bookmarkEnd w:id="45"/>
+      <w:bookmarkEnd w:id="44"/>
     </w:p>
     <w:p>
       <w:pPr>
@@ -8426,15 +8433,15 @@
         <w:pStyle w:val="Heading2"/>
         <w:shd w:val="clear" w:color="auto" w:fill="F2F2F2" w:themeFill="background1" w:themeFillShade="F2"/>
       </w:pPr>
-      <w:bookmarkStart w:id="46" w:name="X7db64c0213d335dc9ae029eda3083dd0da94a6b"/>
-      <w:bookmarkStart w:id="47" w:name="_Toc124797101"/>
-      <w:bookmarkEnd w:id="38"/>
-      <w:bookmarkEnd w:id="44"/>
+      <w:bookmarkStart w:id="46" w:name="_Toc124797101"/>
+      <w:bookmarkStart w:id="47" w:name="X7db64c0213d335dc9ae029eda3083dd0da94a6b"/>
+      <w:bookmarkEnd w:id="39"/>
+      <w:bookmarkEnd w:id="45"/>
       <w:r>
         <w:lastRenderedPageBreak/>
         <w:t>Quality Attribute Scenario</w:t>
       </w:r>
-      <w:bookmarkEnd w:id="47"/>
+      <w:bookmarkEnd w:id="46"/>
     </w:p>
     <w:p>
       <w:pPr>
@@ -9025,13 +9032,13 @@
         <w:pStyle w:val="Heading2"/>
         <w:shd w:val="clear" w:color="auto" w:fill="F2F2F2" w:themeFill="background1" w:themeFillShade="F2"/>
       </w:pPr>
-      <w:bookmarkStart w:id="48" w:name="X7134667d89df2566283df18d474c8c01e608703"/>
-      <w:bookmarkStart w:id="49" w:name="_Toc124797102"/>
-      <w:bookmarkEnd w:id="46"/>
+      <w:bookmarkStart w:id="48" w:name="_Toc124797102"/>
+      <w:bookmarkStart w:id="49" w:name="X7134667d89df2566283df18d474c8c01e608703"/>
+      <w:bookmarkEnd w:id="47"/>
       <w:r>
         <w:t>Stakeholder Representation</w:t>
       </w:r>
-      <w:bookmarkEnd w:id="49"/>
+      <w:bookmarkEnd w:id="48"/>
     </w:p>
     <w:p>
       <w:pPr>
@@ -9416,13 +9423,13 @@
         <w:pStyle w:val="Heading2"/>
         <w:shd w:val="clear" w:color="auto" w:fill="F2F2F2" w:themeFill="background1" w:themeFillShade="F2"/>
       </w:pPr>
-      <w:bookmarkStart w:id="50" w:name="X6eca47e5aa7d87d624aefbd7a808a512cae45d2"/>
-      <w:bookmarkStart w:id="51" w:name="_Toc124797103"/>
-      <w:bookmarkEnd w:id="48"/>
+      <w:bookmarkStart w:id="50" w:name="_Toc124797103"/>
+      <w:bookmarkStart w:id="51" w:name="X6eca47e5aa7d87d624aefbd7a808a512cae45d2"/>
+      <w:bookmarkEnd w:id="49"/>
       <w:r>
         <w:t>Solution Background</w:t>
       </w:r>
-      <w:bookmarkEnd w:id="51"/>
+      <w:bookmarkEnd w:id="50"/>
     </w:p>
     <w:p>
       <w:pPr>
@@ -9437,13 +9444,13 @@
         <w:pStyle w:val="Heading3"/>
         <w:shd w:val="clear" w:color="auto" w:fill="D9D9D9" w:themeFill="background1" w:themeFillShade="D9"/>
       </w:pPr>
-      <w:bookmarkStart w:id="52" w:name="X4febdded9f5a8e6e4664b9deb7d3f460c7d2e4a"/>
-      <w:bookmarkStart w:id="53" w:name="_Toc124797104"/>
+      <w:bookmarkStart w:id="52" w:name="_Toc124797104"/>
+      <w:bookmarkStart w:id="53" w:name="X4febdded9f5a8e6e4664b9deb7d3f460c7d2e4a"/>
       <w:r>
         <w:lastRenderedPageBreak/>
         <w:t>Architectural Approaches</w:t>
       </w:r>
-      <w:bookmarkEnd w:id="53"/>
+      <w:bookmarkEnd w:id="52"/>
     </w:p>
     <w:p>
       <w:pPr>
@@ -9458,13 +9465,13 @@
         <w:pStyle w:val="Heading3"/>
         <w:shd w:val="clear" w:color="auto" w:fill="D9D9D9" w:themeFill="background1" w:themeFillShade="D9"/>
       </w:pPr>
-      <w:bookmarkStart w:id="54" w:name="Xda0589d5ac2a2992df84a3d226cc73d4cbb6bee"/>
-      <w:bookmarkStart w:id="55" w:name="_Toc124797105"/>
-      <w:bookmarkEnd w:id="52"/>
+      <w:bookmarkStart w:id="54" w:name="_Toc124797105"/>
+      <w:bookmarkStart w:id="55" w:name="Xda0589d5ac2a2992df84a3d226cc73d4cbb6bee"/>
+      <w:bookmarkEnd w:id="53"/>
       <w:r>
         <w:t>Analysis Results</w:t>
       </w:r>
-      <w:bookmarkEnd w:id="55"/>
+      <w:bookmarkEnd w:id="54"/>
     </w:p>
     <w:p>
       <w:pPr>
@@ -9479,13 +9486,13 @@
         <w:pStyle w:val="Heading3"/>
         <w:shd w:val="clear" w:color="auto" w:fill="D9D9D9" w:themeFill="background1" w:themeFillShade="D9"/>
       </w:pPr>
-      <w:bookmarkStart w:id="56" w:name="Xb36316d10d3364075d81fd14f6e49f02883d38d"/>
-      <w:bookmarkStart w:id="57" w:name="_Toc124797106"/>
-      <w:bookmarkEnd w:id="54"/>
+      <w:bookmarkStart w:id="56" w:name="_Toc124797106"/>
+      <w:bookmarkStart w:id="57" w:name="Xb36316d10d3364075d81fd14f6e49f02883d38d"/>
+      <w:bookmarkEnd w:id="55"/>
       <w:r>
         <w:t>Requirements Coverage</w:t>
       </w:r>
-      <w:bookmarkEnd w:id="57"/>
+      <w:bookmarkEnd w:id="56"/>
     </w:p>
     <w:p>
       <w:pPr>
@@ -9500,13 +9507,13 @@
         <w:pStyle w:val="Heading3"/>
         <w:shd w:val="clear" w:color="auto" w:fill="D9D9D9" w:themeFill="background1" w:themeFillShade="D9"/>
       </w:pPr>
-      <w:bookmarkStart w:id="58" w:name="X2127a973311614591734904ad34059189e6d013"/>
-      <w:bookmarkStart w:id="59" w:name="_Toc124797107"/>
-      <w:bookmarkEnd w:id="56"/>
+      <w:bookmarkStart w:id="58" w:name="_Toc124797107"/>
+      <w:bookmarkStart w:id="59" w:name="X2127a973311614591734904ad34059189e6d013"/>
+      <w:bookmarkEnd w:id="57"/>
       <w:r>
         <w:t>Summary of Background Changes Reflected in Current Version</w:t>
       </w:r>
-      <w:bookmarkEnd w:id="59"/>
+      <w:bookmarkEnd w:id="58"/>
     </w:p>
     <w:p>
       <w:pPr>
@@ -9521,14 +9528,14 @@
         <w:pStyle w:val="Heading2"/>
         <w:shd w:val="clear" w:color="auto" w:fill="F2F2F2" w:themeFill="background1" w:themeFillShade="F2"/>
       </w:pPr>
-      <w:bookmarkStart w:id="60" w:name="Xc66814a10b4022b90868a94904e340266c3a5b8"/>
-      <w:bookmarkStart w:id="61" w:name="_Toc124797108"/>
-      <w:bookmarkEnd w:id="50"/>
-      <w:bookmarkEnd w:id="58"/>
+      <w:bookmarkStart w:id="60" w:name="_Toc124797108"/>
+      <w:bookmarkStart w:id="61" w:name="Xc66814a10b4022b90868a94904e340266c3a5b8"/>
+      <w:bookmarkEnd w:id="51"/>
+      <w:bookmarkEnd w:id="59"/>
       <w:r>
         <w:t>Product Line Reuse Considerations</w:t>
       </w:r>
-      <w:bookmarkEnd w:id="61"/>
+      <w:bookmarkEnd w:id="60"/>
     </w:p>
     <w:p>
       <w:pPr>
@@ -9555,15 +9562,15 @@
         <w:pStyle w:val="Heading1"/>
         <w:shd w:val="clear" w:color="auto" w:fill="B3DDF2" w:themeFill="background2" w:themeFillShade="E6"/>
       </w:pPr>
-      <w:bookmarkStart w:id="62" w:name="X9ded7c503f782785439ec4442986c802e624c3f"/>
-      <w:bookmarkStart w:id="63" w:name="_Toc124797109"/>
-      <w:bookmarkEnd w:id="14"/>
-      <w:bookmarkEnd w:id="60"/>
+      <w:bookmarkStart w:id="62" w:name="_Toc124797109"/>
+      <w:bookmarkStart w:id="63" w:name="X9ded7c503f782785439ec4442986c802e624c3f"/>
+      <w:bookmarkEnd w:id="15"/>
+      <w:bookmarkEnd w:id="61"/>
       <w:r>
         <w:lastRenderedPageBreak/>
         <w:t>Architecture Description</w:t>
       </w:r>
-      <w:bookmarkEnd w:id="63"/>
+      <w:bookmarkEnd w:id="62"/>
     </w:p>
     <w:p>
       <w:pPr>
@@ -9578,12 +9585,12 @@
         <w:pStyle w:val="Heading2"/>
         <w:shd w:val="clear" w:color="auto" w:fill="F2F2F2" w:themeFill="background1" w:themeFillShade="F2"/>
       </w:pPr>
-      <w:bookmarkStart w:id="64" w:name="Xd22f380f61e9f1039ccce5e532ff34b1384bea6"/>
-      <w:bookmarkStart w:id="65" w:name="_Toc124797110"/>
+      <w:bookmarkStart w:id="64" w:name="_Toc124797110"/>
+      <w:bookmarkStart w:id="65" w:name="Xd22f380f61e9f1039ccce5e532ff34b1384bea6"/>
       <w:r>
         <w:t>Architecture Views</w:t>
       </w:r>
-      <w:bookmarkEnd w:id="65"/>
+      <w:bookmarkEnd w:id="64"/>
     </w:p>
     <w:p>
       <w:pPr>
@@ -9598,12 +9605,12 @@
         <w:pStyle w:val="Heading3"/>
         <w:shd w:val="clear" w:color="auto" w:fill="D9D9D9" w:themeFill="background1" w:themeFillShade="D9"/>
       </w:pPr>
-      <w:bookmarkStart w:id="66" w:name="X629573f0a2319a1a3076d006effdbf604fb85dd"/>
-      <w:bookmarkStart w:id="67" w:name="_Toc124797111"/>
+      <w:bookmarkStart w:id="66" w:name="_Toc124797111"/>
+      <w:bookmarkStart w:id="67" w:name="X629573f0a2319a1a3076d006effdbf604fb85dd"/>
       <w:r>
         <w:t>Context View</w:t>
       </w:r>
-      <w:bookmarkEnd w:id="67"/>
+      <w:bookmarkEnd w:id="66"/>
     </w:p>
     <w:p>
       <w:pPr>
@@ -10011,14 +10018,14 @@
         <w:pStyle w:val="Heading3"/>
         <w:shd w:val="clear" w:color="auto" w:fill="D9D9D9" w:themeFill="background1" w:themeFillShade="D9"/>
       </w:pPr>
-      <w:bookmarkStart w:id="76" w:name="X0f98ad239f4c37793158f51777bb9dfd99a7a49"/>
-      <w:bookmarkStart w:id="77" w:name="_Toc124797112"/>
-      <w:bookmarkEnd w:id="66"/>
+      <w:bookmarkStart w:id="76" w:name="_Toc124797112"/>
+      <w:bookmarkStart w:id="77" w:name="X0f98ad239f4c37793158f51777bb9dfd99a7a49"/>
+      <w:bookmarkEnd w:id="67"/>
       <w:bookmarkEnd w:id="75"/>
       <w:r>
         <w:t>Decomposition View</w:t>
       </w:r>
-      <w:bookmarkEnd w:id="77"/>
+      <w:bookmarkEnd w:id="76"/>
     </w:p>
     <w:p>
       <w:pPr>
@@ -10643,9 +10650,9 @@
         <w:pStyle w:val="Heading3"/>
         <w:shd w:val="clear" w:color="auto" w:fill="D9D9D9" w:themeFill="background1" w:themeFillShade="D9"/>
       </w:pPr>
-      <w:bookmarkStart w:id="86" w:name="X54e70d0a8b310fd81e0ab4aac8c382002b9b5ee"/>
-      <w:bookmarkStart w:id="87" w:name="_Toc124797113"/>
-      <w:bookmarkEnd w:id="76"/>
+      <w:bookmarkStart w:id="86" w:name="_Toc124797113"/>
+      <w:bookmarkStart w:id="87" w:name="X54e70d0a8b310fd81e0ab4aac8c382002b9b5ee"/>
+      <w:bookmarkEnd w:id="77"/>
       <w:bookmarkEnd w:id="85"/>
       <w:r>
         <w:t xml:space="preserve">Domain View </w:t>
@@ -10657,7 +10664,7 @@
         </w:rPr>
         <w:t>&lt;View Name&gt;</w:t>
       </w:r>
-      <w:bookmarkEnd w:id="87"/>
+      <w:bookmarkEnd w:id="86"/>
     </w:p>
     <w:p>
       <w:pPr>
@@ -11059,14 +11066,14 @@
         <w:pStyle w:val="Heading3"/>
         <w:shd w:val="clear" w:color="auto" w:fill="D9D9D9" w:themeFill="background1" w:themeFillShade="D9"/>
       </w:pPr>
-      <w:bookmarkStart w:id="92" w:name="X812d473570711ed2784397902504b4b4d41f1b2"/>
-      <w:bookmarkStart w:id="93" w:name="_Toc124797114"/>
-      <w:bookmarkEnd w:id="86"/>
+      <w:bookmarkStart w:id="92" w:name="_Toc124797114"/>
+      <w:bookmarkStart w:id="93" w:name="X812d473570711ed2784397902504b4b4d41f1b2"/>
+      <w:bookmarkEnd w:id="87"/>
       <w:bookmarkEnd w:id="91"/>
       <w:r>
         <w:t>Layered Application Structure View</w:t>
       </w:r>
-      <w:bookmarkEnd w:id="93"/>
+      <w:bookmarkEnd w:id="92"/>
     </w:p>
     <w:p>
       <w:pPr>
@@ -11535,9 +11542,9 @@
         <w:pStyle w:val="Heading3"/>
         <w:shd w:val="clear" w:color="auto" w:fill="D9D9D9" w:themeFill="background1" w:themeFillShade="D9"/>
       </w:pPr>
-      <w:bookmarkStart w:id="102" w:name="Xa4f2b8b4a98c5b24b47304aa0adb5f225a572f7"/>
-      <w:bookmarkStart w:id="103" w:name="_Toc124797115"/>
-      <w:bookmarkEnd w:id="92"/>
+      <w:bookmarkStart w:id="102" w:name="_Toc124797115"/>
+      <w:bookmarkStart w:id="103" w:name="Xa4f2b8b4a98c5b24b47304aa0adb5f225a572f7"/>
+      <w:bookmarkEnd w:id="93"/>
       <w:bookmarkEnd w:id="101"/>
       <w:r>
         <w:t xml:space="preserve">Decision View </w:t>
@@ -11549,7 +11556,7 @@
         </w:rPr>
         <w:t>&lt;View Name&gt;</w:t>
       </w:r>
-      <w:bookmarkEnd w:id="103"/>
+      <w:bookmarkEnd w:id="102"/>
     </w:p>
     <w:p>
       <w:pPr>
@@ -11911,15 +11918,15 @@
         <w:pStyle w:val="Heading2"/>
         <w:shd w:val="clear" w:color="auto" w:fill="F2F2F2" w:themeFill="background1" w:themeFillShade="F2"/>
       </w:pPr>
-      <w:bookmarkStart w:id="113" w:name="X85979c2be9a38ff3cce5113c8ee936f3b775d2d"/>
-      <w:bookmarkStart w:id="114" w:name="_Toc124797116"/>
-      <w:bookmarkEnd w:id="64"/>
-      <w:bookmarkEnd w:id="102"/>
+      <w:bookmarkStart w:id="113" w:name="_Toc124797116"/>
+      <w:bookmarkStart w:id="114" w:name="X85979c2be9a38ff3cce5113c8ee936f3b775d2d"/>
+      <w:bookmarkEnd w:id="65"/>
+      <w:bookmarkEnd w:id="103"/>
       <w:bookmarkEnd w:id="112"/>
       <w:r>
         <w:t>Relations Among Views</w:t>
       </w:r>
-      <w:bookmarkEnd w:id="114"/>
+      <w:bookmarkEnd w:id="113"/>
     </w:p>
     <w:p>
       <w:pPr>
@@ -11934,12 +11941,12 @@
         <w:pStyle w:val="Heading3"/>
         <w:shd w:val="clear" w:color="auto" w:fill="D9D9D9" w:themeFill="background1" w:themeFillShade="D9"/>
       </w:pPr>
-      <w:bookmarkStart w:id="115" w:name="X5049737780acffb1026fe9017dfc7ad21e5b2db"/>
-      <w:bookmarkStart w:id="116" w:name="_Toc124797117"/>
+      <w:bookmarkStart w:id="115" w:name="_Toc124797117"/>
+      <w:bookmarkStart w:id="116" w:name="X5049737780acffb1026fe9017dfc7ad21e5b2db"/>
       <w:r>
         <w:t>General Relations Among Views</w:t>
       </w:r>
-      <w:bookmarkEnd w:id="116"/>
+      <w:bookmarkEnd w:id="115"/>
     </w:p>
     <w:p>
       <w:pPr>
@@ -11954,13 +11961,13 @@
         <w:pStyle w:val="Heading3"/>
         <w:shd w:val="clear" w:color="auto" w:fill="D9D9D9" w:themeFill="background1" w:themeFillShade="D9"/>
       </w:pPr>
-      <w:bookmarkStart w:id="117" w:name="X48b825b62fcd11e94cbe74643b0475da0916219"/>
-      <w:bookmarkStart w:id="118" w:name="_Toc124797118"/>
-      <w:bookmarkEnd w:id="115"/>
+      <w:bookmarkStart w:id="117" w:name="_Toc124797118"/>
+      <w:bookmarkStart w:id="118" w:name="X48b825b62fcd11e94cbe74643b0475da0916219"/>
+      <w:bookmarkEnd w:id="116"/>
       <w:r>
         <w:t>View-to-View Relations</w:t>
       </w:r>
-      <w:bookmarkEnd w:id="118"/>
+      <w:bookmarkEnd w:id="117"/>
     </w:p>
     <w:p>
       <w:pPr>
@@ -11975,14 +11982,14 @@
         <w:pStyle w:val="Heading2"/>
         <w:shd w:val="clear" w:color="auto" w:fill="F2F2F2" w:themeFill="background1" w:themeFillShade="F2"/>
       </w:pPr>
-      <w:bookmarkStart w:id="119" w:name="X4d923404c02cceaf8bc086f78ec371700cd6115"/>
-      <w:bookmarkStart w:id="120" w:name="_Toc124797119"/>
-      <w:bookmarkEnd w:id="113"/>
-      <w:bookmarkEnd w:id="117"/>
+      <w:bookmarkStart w:id="119" w:name="_Toc124797119"/>
+      <w:bookmarkStart w:id="120" w:name="X4d923404c02cceaf8bc086f78ec371700cd6115"/>
+      <w:bookmarkEnd w:id="114"/>
+      <w:bookmarkEnd w:id="118"/>
       <w:r>
         <w:t>Technology Stack</w:t>
       </w:r>
-      <w:bookmarkEnd w:id="120"/>
+      <w:bookmarkEnd w:id="119"/>
     </w:p>
     <w:p>
       <w:pPr>
@@ -11997,12 +12004,12 @@
         <w:pStyle w:val="Heading3"/>
         <w:shd w:val="clear" w:color="auto" w:fill="D9D9D9" w:themeFill="background1" w:themeFillShade="D9"/>
       </w:pPr>
-      <w:bookmarkStart w:id="121" w:name="Xc68e24b1bca7067d13d5c95620f792814d3e561"/>
-      <w:bookmarkStart w:id="122" w:name="_Toc124797120"/>
+      <w:bookmarkStart w:id="121" w:name="_Toc124797120"/>
+      <w:bookmarkStart w:id="122" w:name="Xc68e24b1bca7067d13d5c95620f792814d3e561"/>
       <w:r>
         <w:t>Development Languages, Frameworks, and Libraries</w:t>
       </w:r>
-      <w:bookmarkEnd w:id="122"/>
+      <w:bookmarkEnd w:id="121"/>
     </w:p>
     <w:p>
       <w:pPr>
@@ -12365,14 +12372,14 @@
         <w:pStyle w:val="Heading3"/>
         <w:shd w:val="clear" w:color="auto" w:fill="D9D9D9" w:themeFill="background1" w:themeFillShade="D9"/>
       </w:pPr>
-      <w:bookmarkStart w:id="128" w:name="X2e6eb8920b165c8063b5fa8fa8d6f0c69cf6a33"/>
-      <w:bookmarkStart w:id="129" w:name="_Toc124797121"/>
-      <w:bookmarkEnd w:id="121"/>
+      <w:bookmarkStart w:id="128" w:name="_Toc124797121"/>
+      <w:bookmarkStart w:id="129" w:name="X2e6eb8920b165c8063b5fa8fa8d6f0c69cf6a33"/>
+      <w:bookmarkEnd w:id="122"/>
       <w:bookmarkEnd w:id="127"/>
       <w:r>
         <w:t>Development Tools</w:t>
       </w:r>
-      <w:bookmarkEnd w:id="129"/>
+      <w:bookmarkEnd w:id="128"/>
     </w:p>
     <w:p>
       <w:pPr>
@@ -12745,14 +12752,14 @@
         <w:pStyle w:val="Heading3"/>
         <w:shd w:val="clear" w:color="auto" w:fill="D9D9D9" w:themeFill="background1" w:themeFillShade="D9"/>
       </w:pPr>
-      <w:bookmarkStart w:id="135" w:name="X0e7eddcdc687e52223e7d26ba29bb5eb2028ec7"/>
-      <w:bookmarkStart w:id="136" w:name="_Toc124797122"/>
-      <w:bookmarkEnd w:id="128"/>
+      <w:bookmarkStart w:id="135" w:name="_Toc124797122"/>
+      <w:bookmarkStart w:id="136" w:name="X0e7eddcdc687e52223e7d26ba29bb5eb2028ec7"/>
+      <w:bookmarkEnd w:id="129"/>
       <w:bookmarkEnd w:id="134"/>
       <w:r>
         <w:t>External Integration Points</w:t>
       </w:r>
-      <w:bookmarkEnd w:id="136"/>
+      <w:bookmarkEnd w:id="135"/>
     </w:p>
     <w:p>
       <w:pPr>
@@ -13134,16 +13141,16 @@
         <w:pStyle w:val="Heading1"/>
         <w:shd w:val="clear" w:color="auto" w:fill="B3DDF2" w:themeFill="background2" w:themeFillShade="E6"/>
       </w:pPr>
-      <w:bookmarkStart w:id="143" w:name="X864f90af843db95c65690cb3aeaf9b215d3f5e3"/>
-      <w:bookmarkStart w:id="144" w:name="_Toc124797123"/>
-      <w:bookmarkEnd w:id="62"/>
-      <w:bookmarkEnd w:id="119"/>
-      <w:bookmarkEnd w:id="135"/>
+      <w:bookmarkStart w:id="143" w:name="_Toc124797123"/>
+      <w:bookmarkStart w:id="144" w:name="X864f90af843db95c65690cb3aeaf9b215d3f5e3"/>
+      <w:bookmarkEnd w:id="63"/>
+      <w:bookmarkEnd w:id="120"/>
+      <w:bookmarkEnd w:id="136"/>
       <w:bookmarkEnd w:id="142"/>
       <w:r>
         <w:t>Operation Plan</w:t>
       </w:r>
-      <w:bookmarkEnd w:id="144"/>
+      <w:bookmarkEnd w:id="143"/>
     </w:p>
     <w:p>
       <w:pPr>
@@ -13261,12 +13268,12 @@
         <w:pStyle w:val="Heading2"/>
         <w:shd w:val="clear" w:color="auto" w:fill="F2F2F2" w:themeFill="background1" w:themeFillShade="F2"/>
       </w:pPr>
-      <w:bookmarkStart w:id="145" w:name="X4b0c3b0c6e6ef53ac682dedbeba92d37d73dde9"/>
-      <w:bookmarkStart w:id="146" w:name="_Toc124797124"/>
+      <w:bookmarkStart w:id="145" w:name="_Toc124797124"/>
+      <w:bookmarkStart w:id="146" w:name="X4b0c3b0c6e6ef53ac682dedbeba92d37d73dde9"/>
       <w:r>
         <w:t>Transition Phase</w:t>
       </w:r>
-      <w:bookmarkEnd w:id="146"/>
+      <w:bookmarkEnd w:id="145"/>
     </w:p>
     <w:p>
       <w:pPr>
@@ -13288,12 +13295,12 @@
         <w:pStyle w:val="Heading3"/>
         <w:shd w:val="clear" w:color="auto" w:fill="D9D9D9" w:themeFill="background1" w:themeFillShade="D9"/>
       </w:pPr>
-      <w:bookmarkStart w:id="147" w:name="X73caa54f035d2427374ea7e70d14ef9dc7f933a"/>
-      <w:bookmarkStart w:id="148" w:name="_Toc124797125"/>
+      <w:bookmarkStart w:id="147" w:name="_Toc124797125"/>
+      <w:bookmarkStart w:id="148" w:name="X73caa54f035d2427374ea7e70d14ef9dc7f933a"/>
       <w:r>
         <w:t>Infrastructure</w:t>
       </w:r>
-      <w:bookmarkEnd w:id="148"/>
+      <w:bookmarkEnd w:id="147"/>
     </w:p>
     <w:p>
       <w:pPr>
@@ -13356,14 +13363,14 @@
         <w:pStyle w:val="Heading3"/>
         <w:shd w:val="clear" w:color="auto" w:fill="D9D9D9" w:themeFill="background1" w:themeFillShade="D9"/>
       </w:pPr>
-      <w:bookmarkStart w:id="152" w:name="X99ec73f4255759e417e705e73767344b12fe941"/>
-      <w:bookmarkStart w:id="153" w:name="_Toc124797126"/>
-      <w:bookmarkEnd w:id="147"/>
+      <w:bookmarkStart w:id="152" w:name="_Toc124797126"/>
+      <w:bookmarkStart w:id="153" w:name="X99ec73f4255759e417e705e73767344b12fe941"/>
+      <w:bookmarkEnd w:id="148"/>
       <w:bookmarkEnd w:id="151"/>
       <w:r>
         <w:t>Environments</w:t>
       </w:r>
-      <w:bookmarkEnd w:id="153"/>
+      <w:bookmarkEnd w:id="152"/>
     </w:p>
     <w:p>
       <w:pPr>
@@ -13454,14 +13461,14 @@
         <w:pStyle w:val="Heading3"/>
         <w:shd w:val="clear" w:color="auto" w:fill="D9D9D9" w:themeFill="background1" w:themeFillShade="D9"/>
       </w:pPr>
-      <w:bookmarkStart w:id="158" w:name="Xc95213a1a955b84d2ff0fed3b1ed9aff85054e5"/>
-      <w:bookmarkStart w:id="159" w:name="_Toc124797127"/>
-      <w:bookmarkEnd w:id="152"/>
+      <w:bookmarkStart w:id="158" w:name="_Toc124797127"/>
+      <w:bookmarkStart w:id="159" w:name="Xc95213a1a955b84d2ff0fed3b1ed9aff85054e5"/>
+      <w:bookmarkEnd w:id="153"/>
       <w:bookmarkEnd w:id="157"/>
       <w:r>
         <w:t>Provisioning</w:t>
       </w:r>
-      <w:bookmarkEnd w:id="159"/>
+      <w:bookmarkEnd w:id="158"/>
     </w:p>
     <w:p>
       <w:pPr>
@@ -13524,14 +13531,14 @@
         <w:pStyle w:val="Heading3"/>
         <w:shd w:val="clear" w:color="auto" w:fill="D9D9D9" w:themeFill="background1" w:themeFillShade="D9"/>
       </w:pPr>
-      <w:bookmarkStart w:id="163" w:name="Xf529e0bc96b4772994bedaf4bdfcd80cde27ca5"/>
-      <w:bookmarkStart w:id="164" w:name="_Toc124797128"/>
-      <w:bookmarkEnd w:id="158"/>
+      <w:bookmarkStart w:id="163" w:name="_Toc124797128"/>
+      <w:bookmarkStart w:id="164" w:name="Xf529e0bc96b4772994bedaf4bdfcd80cde27ca5"/>
+      <w:bookmarkEnd w:id="159"/>
       <w:bookmarkEnd w:id="162"/>
       <w:r>
         <w:t>Management</w:t>
       </w:r>
-      <w:bookmarkEnd w:id="164"/>
+      <w:bookmarkEnd w:id="163"/>
     </w:p>
     <w:p>
       <w:pPr>
@@ -13632,15 +13639,15 @@
         <w:pStyle w:val="Heading3"/>
         <w:shd w:val="clear" w:color="auto" w:fill="D9D9D9" w:themeFill="background1" w:themeFillShade="D9"/>
       </w:pPr>
-      <w:bookmarkStart w:id="170" w:name="Xdf08018881e59efcbb50b99fce5cd02d7c2d016"/>
-      <w:bookmarkStart w:id="171" w:name="_Toc124797129"/>
-      <w:bookmarkEnd w:id="163"/>
+      <w:bookmarkStart w:id="170" w:name="_Toc124797129"/>
+      <w:bookmarkStart w:id="171" w:name="Xdf08018881e59efcbb50b99fce5cd02d7c2d016"/>
+      <w:bookmarkEnd w:id="164"/>
       <w:bookmarkEnd w:id="169"/>
       <w:r>
         <w:lastRenderedPageBreak/>
         <w:t>Monitoring</w:t>
       </w:r>
-      <w:bookmarkEnd w:id="171"/>
+      <w:bookmarkEnd w:id="170"/>
     </w:p>
     <w:p/>
     <w:p>
@@ -13723,15 +13730,15 @@
         <w:pStyle w:val="Heading2"/>
         <w:shd w:val="clear" w:color="auto" w:fill="F2F2F2" w:themeFill="background1" w:themeFillShade="F2"/>
       </w:pPr>
-      <w:bookmarkStart w:id="176" w:name="Xcdb1de86d3803130970455c6cdca8b89a8944b6"/>
-      <w:bookmarkStart w:id="177" w:name="_Toc124797130"/>
-      <w:bookmarkEnd w:id="145"/>
-      <w:bookmarkEnd w:id="170"/>
+      <w:bookmarkStart w:id="176" w:name="_Toc124797130"/>
+      <w:bookmarkStart w:id="177" w:name="Xcdb1de86d3803130970455c6cdca8b89a8944b6"/>
+      <w:bookmarkEnd w:id="146"/>
+      <w:bookmarkEnd w:id="171"/>
       <w:bookmarkEnd w:id="175"/>
       <w:r>
         <w:t>Operation Phase</w:t>
       </w:r>
-      <w:bookmarkEnd w:id="177"/>
+      <w:bookmarkEnd w:id="176"/>
     </w:p>
     <w:p>
       <w:pPr>
@@ -13754,12 +13761,12 @@
         <w:pStyle w:val="Heading3"/>
         <w:shd w:val="clear" w:color="auto" w:fill="D9D9D9" w:themeFill="background1" w:themeFillShade="D9"/>
       </w:pPr>
-      <w:bookmarkStart w:id="178" w:name="X8ba7650308a471ab8599233b853974c4c0156e0"/>
-      <w:bookmarkStart w:id="179" w:name="_Toc124797131"/>
+      <w:bookmarkStart w:id="178" w:name="_Toc124797131"/>
+      <w:bookmarkStart w:id="179" w:name="X8ba7650308a471ab8599233b853974c4c0156e0"/>
       <w:r>
         <w:t>Service Operation Support</w:t>
       </w:r>
-      <w:bookmarkEnd w:id="179"/>
+      <w:bookmarkEnd w:id="178"/>
     </w:p>
     <w:p>
       <w:pPr>
@@ -13774,13 +13781,13 @@
         <w:pStyle w:val="Heading3"/>
         <w:shd w:val="clear" w:color="auto" w:fill="D9D9D9" w:themeFill="background1" w:themeFillShade="D9"/>
       </w:pPr>
-      <w:bookmarkStart w:id="180" w:name="Xcc5bca001417d87a9e8643d6ecf07940996a990"/>
-      <w:bookmarkStart w:id="181" w:name="_Toc124797132"/>
-      <w:bookmarkEnd w:id="178"/>
+      <w:bookmarkStart w:id="180" w:name="_Toc124797132"/>
+      <w:bookmarkStart w:id="181" w:name="Xcc5bca001417d87a9e8643d6ecf07940996a990"/>
+      <w:bookmarkEnd w:id="179"/>
       <w:r>
         <w:t>CMOD Activities</w:t>
       </w:r>
-      <w:bookmarkEnd w:id="181"/>
+      <w:bookmarkEnd w:id="180"/>
     </w:p>
     <w:p>
       <w:pPr>
@@ -13795,24 +13802,24 @@
         <w:pStyle w:val="Heading3"/>
         <w:shd w:val="clear" w:color="auto" w:fill="D9D9D9" w:themeFill="background1" w:themeFillShade="D9"/>
       </w:pPr>
-      <w:bookmarkStart w:id="182" w:name="X581a769dd5ebf4d73452f041bffdcb4ba3d6cef"/>
-      <w:bookmarkStart w:id="183" w:name="_Toc124797133"/>
-      <w:bookmarkEnd w:id="180"/>
+      <w:bookmarkStart w:id="182" w:name="_Toc124797133"/>
+      <w:bookmarkStart w:id="183" w:name="X581a769dd5ebf4d73452f041bffdcb4ba3d6cef"/>
+      <w:bookmarkEnd w:id="181"/>
       <w:r>
         <w:t>Continuous Improvement Process</w:t>
       </w:r>
+      <w:bookmarkEnd w:id="182"/>
+    </w:p>
+    <w:p>
+      <w:pPr>
+        <w:pStyle w:val="FirstParagraph"/>
+      </w:pPr>
+      <w:r>
+        <w:t>Text</w:t>
+      </w:r>
+      <w:bookmarkEnd w:id="144"/>
+      <w:bookmarkEnd w:id="177"/>
       <w:bookmarkEnd w:id="183"/>
-    </w:p>
-    <w:p>
-      <w:pPr>
-        <w:pStyle w:val="FirstParagraph"/>
-      </w:pPr>
-      <w:r>
-        <w:t>Text</w:t>
-      </w:r>
-      <w:bookmarkEnd w:id="143"/>
-      <w:bookmarkEnd w:id="176"/>
-      <w:bookmarkEnd w:id="182"/>
     </w:p>
     <w:sectPr>
       <w:headerReference w:type="default" r:id="rId23"/>
@@ -14761,6 +14768,13 @@
     <w:lsdException w:name="No Spacing" w:uiPriority="1" w:qFormat="1"/>
     <w:lsdException w:name="Light Shading"/>
     <w:lsdException w:name="Light List"/>
+    <w:lsdException w:name="Light Grid"/>
+    <w:lsdException w:name="Medium Shading 1"/>
+    <w:lsdException w:name="Medium Shading 2"/>
+    <w:lsdException w:name="Medium List 1"/>
+    <w:lsdException w:name="Medium List 2"/>
+    <w:lsdException w:name="Medium Grid 1"/>
+    <w:lsdException w:name="Medium Grid 2"/>
     <w:lsdException w:name="Medium Grid 3"/>
     <w:lsdException w:name="Dark List"/>
     <w:lsdException w:name="Colorful Shading"/>

</xml_diff>